<commit_message>
a few updates to chapter 6'
</commit_message>
<xml_diff>
--- a/labmanual/WA101-06b-MQTT-AWS.docx
+++ b/labmanual/WA101-06b-MQTT-AWS.docx
@@ -1172,12 +1172,7 @@
           <w:p>
             <w:proofErr w:type="spellStart"/>
             <w:r>
-              <w:t>s</w:t>
-            </w:r>
-            <w:bookmarkStart w:id="0" w:name="_GoBack"/>
-            <w:bookmarkEnd w:id="0"/>
-            <w:r>
-              <w:t>ecure_mqtt</w:t>
+              <w:t>secure_mqtt</w:t>
             </w:r>
             <w:proofErr w:type="spellEnd"/>
           </w:p>
@@ -1211,7 +1206,1125 @@
       <w:pPr>
         <w:pStyle w:val="Heading2"/>
       </w:pPr>
-    </w:p>
+      <w:r>
+        <w:t>References</w:t>
+      </w:r>
+    </w:p>
+    <w:p>
+      <w:hyperlink r:id="rId11" w:history="1">
+        <w:r>
+          <w:rPr>
+            <w:rStyle w:val="Hyperlink"/>
+          </w:rPr>
+          <w:t>www.cloudconnectkits.org</w:t>
+        </w:r>
+      </w:hyperlink>
+    </w:p>
+    <w:p>
+      <w:hyperlink r:id="rId12" w:history="1">
+        <w:r>
+          <w:rPr>
+            <w:rStyle w:val="Hyperlink"/>
+          </w:rPr>
+          <w:t>http://aws.amazon.com/iot/getting-started</w:t>
+        </w:r>
+      </w:hyperlink>
+    </w:p>
+    <w:p>
+      <w:r>
+        <w:t>quick start</w:t>
+      </w:r>
+    </w:p>
+    <w:p>
+      <w:hyperlink r:id="rId13" w:history="1">
+        <w:r>
+          <w:rPr>
+            <w:rStyle w:val="Hyperlink"/>
+          </w:rPr>
+          <w:t>http://cloudconnectkits.org/system/files/kit-WICED4343W-IoTStarterKit-QSC-v1b.pdf</w:t>
+        </w:r>
+      </w:hyperlink>
+    </w:p>
+    <w:p>
+      <w:r>
+        <w:t>getting started guide</w:t>
+      </w:r>
+    </w:p>
+    <w:p>
+      <w:hyperlink r:id="rId14" w:history="1">
+        <w:r>
+          <w:rPr>
+            <w:rStyle w:val="Hyperlink"/>
+          </w:rPr>
+          <w:t>http://cloudconnectkits.org/system/files/GSG-BCM4343W%20IoT%20Starter%20Kit%20-%20Getting%20Started%20%28v1.1%29.pdf</w:t>
+        </w:r>
+      </w:hyperlink>
+    </w:p>
+    <w:p>
+      <w:r>
+        <w:t>user guide part 1</w:t>
+      </w:r>
+    </w:p>
+    <w:p>
+      <w:hyperlink r:id="rId15" w:history="1">
+        <w:r>
+          <w:rPr>
+            <w:rStyle w:val="Hyperlink"/>
+          </w:rPr>
+          <w:t>http://cloudconnectkits.org/system/files/Tutorial%20Part1%20-%20Tool%20Install%2C%20USB%20drivers%20and%20AWS%20Shadow%20%28v1.1%29.pdf</w:t>
+        </w:r>
+      </w:hyperlink>
+    </w:p>
+    <w:p>
+      <w:r>
+        <w:t>user guide part 2</w:t>
+      </w:r>
+    </w:p>
+    <w:p>
+      <w:hyperlink r:id="rId16" w:history="1">
+        <w:r>
+          <w:rPr>
+            <w:rStyle w:val="Hyperlink"/>
+          </w:rPr>
+          <w:t>http://cloudconnectkits.org/system/files/Tutorial%20Part2-App%20Development%20using%20WICED%20SDK-v1.1.pdf</w:t>
+        </w:r>
+      </w:hyperlink>
+    </w:p>
+    <w:p>
+      <w:r>
+        <w:t>hardware user guide</w:t>
+      </w:r>
+    </w:p>
+    <w:p>
+      <w:hyperlink r:id="rId17" w:history="1">
+        <w:r>
+          <w:rPr>
+            <w:rStyle w:val="Hyperlink"/>
+          </w:rPr>
+          <w:t>http://cloudconnectkits.org/system/files/UG%20-%20BCM4343W%20IoT%20StarterKit%20-%20Hardware%20User%20Guide%20rev.1.0.pdf</w:t>
+        </w:r>
+      </w:hyperlink>
+    </w:p>
+    <w:p/>
+    <w:p>
+      <w:r>
+        <w:t>schematics</w:t>
+      </w:r>
+    </w:p>
+    <w:p>
+      <w:hyperlink r:id="rId18" w:history="1">
+        <w:r>
+          <w:rPr>
+            <w:rStyle w:val="Hyperlink"/>
+          </w:rPr>
+          <w:t>http://cloudconnectkits.org/system/files/BCM4343W_STARTER_REV_B_Schematics.PDF</w:t>
+        </w:r>
+      </w:hyperlink>
+    </w:p>
+    <w:p>
+      <w:pPr>
+        <w:widowControl w:val="0"/>
+        <w:autoSpaceDE w:val="0"/>
+        <w:autoSpaceDN w:val="0"/>
+        <w:adjustRightInd w:val="0"/>
+        <w:rPr>
+          <w:rFonts w:ascii="OTS-derived-font" w:hAnsi="OTS-derived-font" w:cs="OTS-derived-font"/>
+          <w:color w:val="1A1A1A"/>
+          <w:sz w:val="32"/>
+          <w:szCs w:val="32"/>
+        </w:rPr>
+      </w:pPr>
+      <w:r>
+        <w:rPr>
+          <w:rFonts w:ascii="OTS-derived-font" w:hAnsi="OTS-derived-font" w:cs="OTS-derived-font"/>
+          <w:color w:val="1A1A1A"/>
+          <w:sz w:val="32"/>
+          <w:szCs w:val="32"/>
+        </w:rPr>
+        <w:t>Reference Designs</w:t>
+      </w:r>
+      <w:r>
+        <w:rPr>
+          <w:rFonts w:ascii="OTS-derived-font" w:hAnsi="OTS-derived-font" w:cs="OTS-derived-font"/>
+          <w:color w:val="1A1A1A"/>
+          <w:sz w:val="32"/>
+          <w:szCs w:val="32"/>
+        </w:rPr>
+        <w:t xml:space="preserve"> (these are jacked)</w:t>
+      </w:r>
+    </w:p>
+    <w:tbl>
+      <w:tblPr>
+        <w:tblW w:w="0" w:type="auto"/>
+        <w:tblInd w:w="-108" w:type="dxa"/>
+        <w:tblBorders>
+          <w:top w:val="nil"/>
+          <w:left w:val="nil"/>
+          <w:right w:val="nil"/>
+        </w:tblBorders>
+        <w:tblLayout w:type="fixed"/>
+        <w:tblLook w:val="0000" w:firstRow="0" w:lastRow="0" w:firstColumn="0" w:lastColumn="0" w:noHBand="0" w:noVBand="0"/>
+      </w:tblPr>
+      <w:tblGrid>
+        <w:gridCol w:w="8748"/>
+      </w:tblGrid>
+      <w:tr>
+        <w:tblPrEx>
+          <w:tblCellMar>
+            <w:top w:w="0" w:type="dxa"/>
+            <w:bottom w:w="0" w:type="dxa"/>
+          </w:tblCellMar>
+        </w:tblPrEx>
+        <w:trPr>
+          <w:trHeight w:val="8325"/>
+        </w:trPr>
+        <w:tc>
+          <w:tcPr>
+            <w:tcW w:w="8748" w:type="dxa"/>
+          </w:tcPr>
+          <w:p>
+            <w:pPr>
+              <w:rPr>
+                <w:rFonts w:ascii="Verdana" w:hAnsi="Verdana" w:cs="Verdana"/>
+                <w:sz w:val="35"/>
+                <w:szCs w:val="35"/>
+              </w:rPr>
+            </w:pPr>
+            <w:hyperlink r:id="rId19" w:history="1">
+              <w:r>
+                <w:rPr>
+                  <w:color w:val="128CB5"/>
+                  <w:sz w:val="28"/>
+                  <w:szCs w:val="28"/>
+                </w:rPr>
+                <w:t xml:space="preserve">AV01: Connect to IBM Watson </w:t>
+              </w:r>
+              <w:proofErr w:type="spellStart"/>
+              <w:r>
+                <w:rPr>
+                  <w:color w:val="128CB5"/>
+                  <w:sz w:val="28"/>
+                  <w:szCs w:val="28"/>
+                </w:rPr>
+                <w:t>IoT</w:t>
+              </w:r>
+              <w:proofErr w:type="spellEnd"/>
+              <w:r>
+                <w:rPr>
+                  <w:color w:val="128CB5"/>
+                  <w:sz w:val="28"/>
+                  <w:szCs w:val="28"/>
+                </w:rPr>
+                <w:t xml:space="preserve"> using Avnet BCM4343W </w:t>
+              </w:r>
+              <w:proofErr w:type="spellStart"/>
+              <w:r>
+                <w:rPr>
+                  <w:color w:val="128CB5"/>
+                  <w:sz w:val="28"/>
+                  <w:szCs w:val="28"/>
+                </w:rPr>
+                <w:t>IoT</w:t>
+              </w:r>
+              <w:proofErr w:type="spellEnd"/>
+              <w:r>
+                <w:rPr>
+                  <w:color w:val="128CB5"/>
+                  <w:sz w:val="28"/>
+                  <w:szCs w:val="28"/>
+                </w:rPr>
+                <w:t xml:space="preserve"> Starter Kit</w:t>
+              </w:r>
+            </w:hyperlink>
+          </w:p>
+          <w:p>
+            <w:pPr>
+              <w:rPr>
+                <w:color w:val="128CB5"/>
+              </w:rPr>
+            </w:pPr>
+            <w:hyperlink r:id="rId20" w:history="1">
+              <w:r>
+                <w:rPr>
+                  <w:color w:val="128CB5"/>
+                </w:rPr>
+                <w:t>Download</w:t>
+              </w:r>
+            </w:hyperlink>
+          </w:p>
+          <w:p>
+            <w:pPr>
+              <w:rPr>
+                <w:rFonts w:ascii="Verdana" w:hAnsi="Verdana" w:cs="Verdana"/>
+                <w:sz w:val="35"/>
+                <w:szCs w:val="35"/>
+              </w:rPr>
+            </w:pPr>
+            <w:hyperlink r:id="rId21" w:history="1">
+              <w:r>
+                <w:rPr>
+                  <w:color w:val="128CB5"/>
+                  <w:sz w:val="28"/>
+                  <w:szCs w:val="28"/>
+                </w:rPr>
+                <w:t xml:space="preserve">AV02: Sending Alerts from BCM4343W </w:t>
+              </w:r>
+              <w:proofErr w:type="spellStart"/>
+              <w:r>
+                <w:rPr>
+                  <w:color w:val="128CB5"/>
+                  <w:sz w:val="28"/>
+                  <w:szCs w:val="28"/>
+                </w:rPr>
+                <w:t>IoT</w:t>
+              </w:r>
+              <w:proofErr w:type="spellEnd"/>
+              <w:r>
+                <w:rPr>
+                  <w:color w:val="128CB5"/>
+                  <w:sz w:val="28"/>
+                  <w:szCs w:val="28"/>
+                </w:rPr>
+                <w:t xml:space="preserve"> Starter Kit using IBM </w:t>
+              </w:r>
+              <w:proofErr w:type="spellStart"/>
+              <w:r>
+                <w:rPr>
+                  <w:color w:val="128CB5"/>
+                  <w:sz w:val="28"/>
+                  <w:szCs w:val="28"/>
+                </w:rPr>
+                <w:t>Bluemix</w:t>
+              </w:r>
+              <w:proofErr w:type="spellEnd"/>
+            </w:hyperlink>
+          </w:p>
+          <w:p>
+            <w:pPr>
+              <w:rPr>
+                <w:color w:val="128CB5"/>
+              </w:rPr>
+            </w:pPr>
+            <w:hyperlink r:id="rId22" w:history="1">
+              <w:r>
+                <w:rPr>
+                  <w:color w:val="128CB5"/>
+                </w:rPr>
+                <w:t>Download</w:t>
+              </w:r>
+            </w:hyperlink>
+          </w:p>
+          <w:p>
+            <w:pPr>
+              <w:rPr>
+                <w:rFonts w:ascii="Verdana" w:hAnsi="Verdana" w:cs="Verdana"/>
+                <w:sz w:val="35"/>
+                <w:szCs w:val="35"/>
+              </w:rPr>
+            </w:pPr>
+            <w:hyperlink r:id="rId23" w:history="1">
+              <w:r>
+                <w:rPr>
+                  <w:color w:val="128CB5"/>
+                  <w:sz w:val="28"/>
+                  <w:szCs w:val="28"/>
+                </w:rPr>
+                <w:t xml:space="preserve">AV03: WICED Sense BLE data publish to IBM </w:t>
+              </w:r>
+              <w:proofErr w:type="spellStart"/>
+              <w:r>
+                <w:rPr>
+                  <w:color w:val="128CB5"/>
+                  <w:sz w:val="28"/>
+                  <w:szCs w:val="28"/>
+                </w:rPr>
+                <w:t>Bluemix</w:t>
+              </w:r>
+              <w:proofErr w:type="spellEnd"/>
+              <w:r>
+                <w:rPr>
+                  <w:color w:val="128CB5"/>
+                  <w:sz w:val="28"/>
+                  <w:szCs w:val="28"/>
+                </w:rPr>
+                <w:t xml:space="preserve"> via BCM94343W_AVN</w:t>
+              </w:r>
+            </w:hyperlink>
+          </w:p>
+          <w:p>
+            <w:pPr>
+              <w:rPr>
+                <w:color w:val="128CB5"/>
+              </w:rPr>
+            </w:pPr>
+            <w:hyperlink r:id="rId24" w:history="1">
+              <w:r>
+                <w:rPr>
+                  <w:color w:val="128CB5"/>
+                </w:rPr>
+                <w:t>Download</w:t>
+              </w:r>
+            </w:hyperlink>
+          </w:p>
+          <w:p>
+            <w:pPr>
+              <w:rPr>
+                <w:rFonts w:ascii="Verdana" w:hAnsi="Verdana" w:cs="Verdana"/>
+                <w:sz w:val="35"/>
+                <w:szCs w:val="35"/>
+              </w:rPr>
+            </w:pPr>
+            <w:hyperlink r:id="rId25" w:history="1">
+              <w:r>
+                <w:rPr>
+                  <w:color w:val="128CB5"/>
+                  <w:sz w:val="28"/>
+                  <w:szCs w:val="28"/>
+                </w:rPr>
+                <w:t xml:space="preserve">AV04: Alexa Voice-Controlled Smart Home demo using BCM4343W </w:t>
+              </w:r>
+              <w:proofErr w:type="spellStart"/>
+              <w:r>
+                <w:rPr>
+                  <w:color w:val="128CB5"/>
+                  <w:sz w:val="28"/>
+                  <w:szCs w:val="28"/>
+                </w:rPr>
+                <w:t>IoT</w:t>
+              </w:r>
+              <w:proofErr w:type="spellEnd"/>
+              <w:r>
+                <w:rPr>
+                  <w:color w:val="128CB5"/>
+                  <w:sz w:val="28"/>
+                  <w:szCs w:val="28"/>
+                </w:rPr>
+                <w:t xml:space="preserve"> Starter Kit and IBM </w:t>
+              </w:r>
+              <w:proofErr w:type="spellStart"/>
+              <w:r>
+                <w:rPr>
+                  <w:color w:val="128CB5"/>
+                  <w:sz w:val="28"/>
+                  <w:szCs w:val="28"/>
+                </w:rPr>
+                <w:t>Bluemix</w:t>
+              </w:r>
+              <w:proofErr w:type="spellEnd"/>
+            </w:hyperlink>
+          </w:p>
+          <w:p>
+            <w:pPr>
+              <w:rPr>
+                <w:color w:val="128CB5"/>
+              </w:rPr>
+            </w:pPr>
+            <w:hyperlink r:id="rId26" w:history="1">
+              <w:r>
+                <w:rPr>
+                  <w:color w:val="128CB5"/>
+                </w:rPr>
+                <w:t>Download</w:t>
+              </w:r>
+            </w:hyperlink>
+          </w:p>
+          <w:p>
+            <w:pPr>
+              <w:rPr>
+                <w:rFonts w:ascii="Verdana" w:hAnsi="Verdana" w:cs="Verdana"/>
+                <w:sz w:val="35"/>
+                <w:szCs w:val="35"/>
+              </w:rPr>
+            </w:pPr>
+            <w:hyperlink r:id="rId27" w:history="1">
+              <w:r>
+                <w:rPr>
+                  <w:color w:val="128CB5"/>
+                  <w:sz w:val="28"/>
+                  <w:szCs w:val="28"/>
+                </w:rPr>
+                <w:t xml:space="preserve">AV05 - Sending Alerts from BCM4343W </w:t>
+              </w:r>
+              <w:proofErr w:type="spellStart"/>
+              <w:r>
+                <w:rPr>
+                  <w:color w:val="128CB5"/>
+                  <w:sz w:val="28"/>
+                  <w:szCs w:val="28"/>
+                </w:rPr>
+                <w:t>IoT</w:t>
+              </w:r>
+              <w:proofErr w:type="spellEnd"/>
+              <w:r>
+                <w:rPr>
+                  <w:color w:val="128CB5"/>
+                  <w:sz w:val="28"/>
+                  <w:szCs w:val="28"/>
+                </w:rPr>
+                <w:t xml:space="preserve"> Starter Kit Alexa Voice-Controlled Smart Home Demo (v1.1)</w:t>
+              </w:r>
+            </w:hyperlink>
+          </w:p>
+          <w:p>
+            <w:pPr>
+              <w:rPr>
+                <w:color w:val="128CB5"/>
+              </w:rPr>
+            </w:pPr>
+            <w:hyperlink r:id="rId28" w:history="1">
+              <w:r>
+                <w:rPr>
+                  <w:color w:val="128CB5"/>
+                </w:rPr>
+                <w:t>Download</w:t>
+              </w:r>
+            </w:hyperlink>
+          </w:p>
+          <w:p>
+            <w:pPr>
+              <w:rPr>
+                <w:rFonts w:ascii="Verdana" w:hAnsi="Verdana" w:cs="Verdana"/>
+                <w:sz w:val="35"/>
+                <w:szCs w:val="35"/>
+              </w:rPr>
+            </w:pPr>
+            <w:hyperlink r:id="rId29" w:history="1">
+              <w:r>
+                <w:rPr>
+                  <w:color w:val="128CB5"/>
+                  <w:sz w:val="28"/>
+                  <w:szCs w:val="28"/>
+                </w:rPr>
+                <w:t xml:space="preserve">AV06: WICED Sense2 BLE Tag to IBM </w:t>
+              </w:r>
+              <w:proofErr w:type="spellStart"/>
+              <w:r>
+                <w:rPr>
+                  <w:color w:val="128CB5"/>
+                  <w:sz w:val="28"/>
+                  <w:szCs w:val="28"/>
+                </w:rPr>
+                <w:t>Bluemix</w:t>
+              </w:r>
+              <w:proofErr w:type="spellEnd"/>
+              <w:r>
+                <w:rPr>
+                  <w:color w:val="128CB5"/>
+                  <w:sz w:val="28"/>
+                  <w:szCs w:val="28"/>
+                </w:rPr>
+                <w:t xml:space="preserve"> demo</w:t>
+              </w:r>
+            </w:hyperlink>
+          </w:p>
+          <w:p>
+            <w:pPr>
+              <w:rPr>
+                <w:color w:val="128CB5"/>
+              </w:rPr>
+            </w:pPr>
+            <w:hyperlink r:id="rId30" w:history="1">
+              <w:r>
+                <w:rPr>
+                  <w:color w:val="128CB5"/>
+                </w:rPr>
+                <w:t>Download</w:t>
+              </w:r>
+            </w:hyperlink>
+          </w:p>
+          <w:p>
+            <w:pPr>
+              <w:rPr>
+                <w:rFonts w:ascii="Verdana" w:hAnsi="Verdana" w:cs="Verdana"/>
+                <w:sz w:val="35"/>
+                <w:szCs w:val="35"/>
+              </w:rPr>
+            </w:pPr>
+            <w:hyperlink r:id="rId31" w:history="1">
+              <w:r>
+                <w:rPr>
+                  <w:color w:val="128CB5"/>
+                  <w:sz w:val="28"/>
+                  <w:szCs w:val="28"/>
+                </w:rPr>
+                <w:t xml:space="preserve">AV07 - Creating Dashboards Using </w:t>
+              </w:r>
+              <w:proofErr w:type="spellStart"/>
+              <w:r>
+                <w:rPr>
+                  <w:color w:val="128CB5"/>
+                  <w:sz w:val="28"/>
+                  <w:szCs w:val="28"/>
+                </w:rPr>
+                <w:t>Bluemix</w:t>
+              </w:r>
+              <w:proofErr w:type="spellEnd"/>
+              <w:r>
+                <w:rPr>
+                  <w:color w:val="128CB5"/>
+                  <w:sz w:val="28"/>
+                  <w:szCs w:val="28"/>
+                </w:rPr>
+                <w:t xml:space="preserve"> Services (v1.1)</w:t>
+              </w:r>
+            </w:hyperlink>
+          </w:p>
+          <w:p>
+            <w:pPr>
+              <w:rPr>
+                <w:color w:val="128CB5"/>
+              </w:rPr>
+            </w:pPr>
+            <w:hyperlink r:id="rId32" w:history="1">
+              <w:r>
+                <w:rPr>
+                  <w:color w:val="128CB5"/>
+                </w:rPr>
+                <w:t>Download</w:t>
+              </w:r>
+            </w:hyperlink>
+          </w:p>
+          <w:p>
+            <w:pPr>
+              <w:rPr>
+                <w:rFonts w:ascii="Verdana" w:hAnsi="Verdana" w:cs="Verdana"/>
+                <w:sz w:val="35"/>
+                <w:szCs w:val="35"/>
+              </w:rPr>
+            </w:pPr>
+            <w:hyperlink r:id="rId33" w:history="1">
+              <w:r>
+                <w:rPr>
+                  <w:color w:val="128CB5"/>
+                  <w:sz w:val="28"/>
+                  <w:szCs w:val="28"/>
+                </w:rPr>
+                <w:t xml:space="preserve">AV08: Sensor-to-Cloud Using TI </w:t>
+              </w:r>
+              <w:proofErr w:type="spellStart"/>
+              <w:r>
+                <w:rPr>
+                  <w:color w:val="128CB5"/>
+                  <w:sz w:val="28"/>
+                  <w:szCs w:val="28"/>
+                </w:rPr>
+                <w:t>SensorTag</w:t>
+              </w:r>
+              <w:proofErr w:type="spellEnd"/>
+              <w:r>
+                <w:rPr>
+                  <w:color w:val="128CB5"/>
+                  <w:sz w:val="28"/>
+                  <w:szCs w:val="28"/>
+                </w:rPr>
+                <w:t xml:space="preserve"> and Watson </w:t>
+              </w:r>
+              <w:proofErr w:type="spellStart"/>
+              <w:r>
+                <w:rPr>
+                  <w:color w:val="128CB5"/>
+                  <w:sz w:val="28"/>
+                  <w:szCs w:val="28"/>
+                </w:rPr>
+                <w:t>IoT</w:t>
+              </w:r>
+              <w:proofErr w:type="spellEnd"/>
+              <w:r>
+                <w:rPr>
+                  <w:color w:val="128CB5"/>
+                  <w:sz w:val="28"/>
+                  <w:szCs w:val="28"/>
+                </w:rPr>
+                <w:t xml:space="preserve"> </w:t>
+              </w:r>
+              <w:proofErr w:type="spellStart"/>
+              <w:r>
+                <w:rPr>
+                  <w:color w:val="128CB5"/>
+                  <w:sz w:val="28"/>
+                  <w:szCs w:val="28"/>
+                </w:rPr>
+                <w:t>Quickstart</w:t>
+              </w:r>
+              <w:proofErr w:type="spellEnd"/>
+            </w:hyperlink>
+          </w:p>
+          <w:p>
+            <w:pPr>
+              <w:rPr>
+                <w:color w:val="128CB5"/>
+              </w:rPr>
+            </w:pPr>
+            <w:hyperlink r:id="rId34" w:history="1">
+              <w:r>
+                <w:rPr>
+                  <w:color w:val="128CB5"/>
+                </w:rPr>
+                <w:t>Download</w:t>
+              </w:r>
+            </w:hyperlink>
+          </w:p>
+          <w:p>
+            <w:pPr>
+              <w:rPr>
+                <w:rFonts w:ascii="Verdana" w:hAnsi="Verdana" w:cs="Verdana"/>
+                <w:sz w:val="35"/>
+                <w:szCs w:val="35"/>
+              </w:rPr>
+            </w:pPr>
+            <w:hyperlink r:id="rId35" w:history="1">
+              <w:r>
+                <w:rPr>
+                  <w:color w:val="128CB5"/>
+                  <w:sz w:val="28"/>
+                  <w:szCs w:val="28"/>
+                </w:rPr>
+                <w:t xml:space="preserve">AV09: </w:t>
+              </w:r>
+              <w:proofErr w:type="spellStart"/>
+              <w:r>
+                <w:rPr>
+                  <w:color w:val="128CB5"/>
+                  <w:sz w:val="28"/>
+                  <w:szCs w:val="28"/>
+                </w:rPr>
+                <w:t>Zentri</w:t>
+              </w:r>
+              <w:proofErr w:type="spellEnd"/>
+              <w:r>
+                <w:rPr>
+                  <w:color w:val="128CB5"/>
+                  <w:sz w:val="28"/>
+                  <w:szCs w:val="28"/>
+                </w:rPr>
+                <w:t xml:space="preserve"> to IBM </w:t>
+              </w:r>
+              <w:proofErr w:type="spellStart"/>
+              <w:r>
+                <w:rPr>
+                  <w:color w:val="128CB5"/>
+                  <w:sz w:val="28"/>
+                  <w:szCs w:val="28"/>
+                </w:rPr>
+                <w:t>Bluemix</w:t>
+              </w:r>
+              <w:proofErr w:type="spellEnd"/>
+              <w:r>
+                <w:rPr>
+                  <w:color w:val="128CB5"/>
+                  <w:sz w:val="28"/>
+                  <w:szCs w:val="28"/>
+                </w:rPr>
+                <w:t xml:space="preserve"> Notifications and Visualizations</w:t>
+              </w:r>
+            </w:hyperlink>
+          </w:p>
+          <w:p>
+            <w:pPr>
+              <w:rPr>
+                <w:color w:val="128CB5"/>
+              </w:rPr>
+            </w:pPr>
+            <w:hyperlink r:id="rId36" w:history="1">
+              <w:r>
+                <w:rPr>
+                  <w:color w:val="128CB5"/>
+                </w:rPr>
+                <w:t>Download</w:t>
+              </w:r>
+            </w:hyperlink>
+          </w:p>
+          <w:p>
+            <w:pPr>
+              <w:rPr>
+                <w:rFonts w:ascii="Verdana" w:hAnsi="Verdana" w:cs="Verdana"/>
+                <w:sz w:val="35"/>
+                <w:szCs w:val="35"/>
+              </w:rPr>
+            </w:pPr>
+            <w:hyperlink r:id="rId37" w:history="1">
+              <w:r>
+                <w:rPr>
+                  <w:color w:val="128CB5"/>
+                  <w:sz w:val="28"/>
+                  <w:szCs w:val="28"/>
+                </w:rPr>
+                <w:t>AV10: NXP 3D Shield LED Matrix demo</w:t>
+              </w:r>
+            </w:hyperlink>
+          </w:p>
+          <w:p>
+            <w:pPr>
+              <w:rPr>
+                <w:color w:val="128CB5"/>
+              </w:rPr>
+            </w:pPr>
+            <w:hyperlink r:id="rId38" w:history="1">
+              <w:r>
+                <w:rPr>
+                  <w:color w:val="128CB5"/>
+                </w:rPr>
+                <w:t>Download</w:t>
+              </w:r>
+            </w:hyperlink>
+          </w:p>
+          <w:p>
+            <w:pPr>
+              <w:rPr>
+                <w:rFonts w:ascii="Verdana" w:hAnsi="Verdana" w:cs="Verdana"/>
+                <w:sz w:val="35"/>
+                <w:szCs w:val="35"/>
+              </w:rPr>
+            </w:pPr>
+            <w:hyperlink r:id="rId39" w:history="1">
+              <w:r>
+                <w:rPr>
+                  <w:color w:val="128CB5"/>
+                  <w:sz w:val="28"/>
+                  <w:szCs w:val="28"/>
+                </w:rPr>
+                <w:t>AV11 - Webpage Controlled LED Matrix Display (</w:t>
+              </w:r>
+              <w:proofErr w:type="spellStart"/>
+              <w:r>
+                <w:rPr>
+                  <w:color w:val="128CB5"/>
+                  <w:sz w:val="28"/>
+                  <w:szCs w:val="28"/>
+                </w:rPr>
+                <w:t>ZentriOS</w:t>
+              </w:r>
+              <w:proofErr w:type="spellEnd"/>
+              <w:r>
+                <w:rPr>
+                  <w:color w:val="128CB5"/>
+                  <w:sz w:val="28"/>
+                  <w:szCs w:val="28"/>
+                </w:rPr>
+                <w:t>, Wi-Fi v1.0)</w:t>
+              </w:r>
+            </w:hyperlink>
+          </w:p>
+          <w:p>
+            <w:pPr>
+              <w:rPr>
+                <w:color w:val="128CB5"/>
+              </w:rPr>
+            </w:pPr>
+            <w:hyperlink r:id="rId40" w:history="1">
+              <w:r>
+                <w:rPr>
+                  <w:color w:val="128CB5"/>
+                </w:rPr>
+                <w:t>Download</w:t>
+              </w:r>
+            </w:hyperlink>
+          </w:p>
+          <w:p>
+            <w:pPr>
+              <w:rPr>
+                <w:rFonts w:ascii="Verdana" w:hAnsi="Verdana" w:cs="Verdana"/>
+                <w:sz w:val="35"/>
+                <w:szCs w:val="35"/>
+              </w:rPr>
+            </w:pPr>
+            <w:hyperlink r:id="rId41" w:history="1">
+              <w:r>
+                <w:rPr>
+                  <w:color w:val="128CB5"/>
+                  <w:sz w:val="28"/>
+                  <w:szCs w:val="28"/>
+                </w:rPr>
+                <w:t>View Reference Design</w:t>
+              </w:r>
+              <w:r>
+                <w:rPr>
+                  <w:color w:val="128CB5"/>
+                  <w:sz w:val="28"/>
+                  <w:szCs w:val="28"/>
+                </w:rPr>
+                <w:t>s</w:t>
+              </w:r>
+              <w:r>
+                <w:rPr>
+                  <w:color w:val="128CB5"/>
+                  <w:sz w:val="28"/>
+                  <w:szCs w:val="28"/>
+                </w:rPr>
+                <w:t xml:space="preserve"> for the BCM4343W </w:t>
+              </w:r>
+              <w:proofErr w:type="spellStart"/>
+              <w:r>
+                <w:rPr>
+                  <w:color w:val="128CB5"/>
+                  <w:sz w:val="28"/>
+                  <w:szCs w:val="28"/>
+                </w:rPr>
+                <w:t>IoT</w:t>
+              </w:r>
+              <w:proofErr w:type="spellEnd"/>
+              <w:r>
+                <w:rPr>
+                  <w:color w:val="128CB5"/>
+                  <w:sz w:val="28"/>
+                  <w:szCs w:val="28"/>
+                </w:rPr>
+                <w:t xml:space="preserve"> Starter Kit on IBM </w:t>
+              </w:r>
+              <w:proofErr w:type="spellStart"/>
+              <w:r>
+                <w:rPr>
+                  <w:color w:val="128CB5"/>
+                  <w:sz w:val="28"/>
+                  <w:szCs w:val="28"/>
+                </w:rPr>
+                <w:t>DeveloperWorks</w:t>
+              </w:r>
+              <w:proofErr w:type="spellEnd"/>
+              <w:r>
+                <w:rPr>
+                  <w:color w:val="128CB5"/>
+                  <w:sz w:val="28"/>
+                  <w:szCs w:val="28"/>
+                </w:rPr>
+                <w:t xml:space="preserve"> Recipe site</w:t>
+              </w:r>
+            </w:hyperlink>
+          </w:p>
+          <w:p>
+            <w:pPr>
+              <w:rPr>
+                <w:rFonts w:ascii="Verdana" w:hAnsi="Verdana" w:cs="Verdana"/>
+                <w:sz w:val="35"/>
+                <w:szCs w:val="35"/>
+              </w:rPr>
+            </w:pPr>
+            <w:hyperlink r:id="rId42" w:history="1">
+              <w:r>
+                <w:rPr>
+                  <w:color w:val="128CB5"/>
+                </w:rPr>
+                <w:t>Download</w:t>
+              </w:r>
+            </w:hyperlink>
+          </w:p>
+          <w:p>
+            <w:pPr>
+              <w:rPr>
+                <w:rFonts w:ascii="Verdana" w:hAnsi="Verdana" w:cs="Verdana"/>
+                <w:sz w:val="35"/>
+                <w:szCs w:val="35"/>
+              </w:rPr>
+            </w:pPr>
+          </w:p>
+          <w:p>
+            <w:pPr>
+              <w:pStyle w:val="NormalWeb"/>
+              <w:shd w:val="clear" w:color="auto" w:fill="FFFFFF"/>
+            </w:pPr>
+            <w:r>
+              <w:rPr>
+                <w:rFonts w:ascii="Arial,Bold" w:hAnsi="Arial,Bold"/>
+                <w:color w:val="565656"/>
+                <w:sz w:val="36"/>
+                <w:szCs w:val="36"/>
+              </w:rPr>
+              <w:t xml:space="preserve">AWS </w:t>
+            </w:r>
+            <w:proofErr w:type="spellStart"/>
+            <w:r>
+              <w:rPr>
+                <w:rFonts w:ascii="Arial,Bold" w:hAnsi="Arial,Bold"/>
+                <w:color w:val="565656"/>
+                <w:sz w:val="36"/>
+                <w:szCs w:val="36"/>
+              </w:rPr>
+              <w:t>IoT</w:t>
+            </w:r>
+            <w:proofErr w:type="spellEnd"/>
+            <w:r>
+              <w:rPr>
+                <w:rFonts w:ascii="Arial,Bold" w:hAnsi="Arial,Bold"/>
+                <w:color w:val="565656"/>
+                <w:sz w:val="36"/>
+                <w:szCs w:val="36"/>
+              </w:rPr>
+              <w:t xml:space="preserve"> Documentation </w:t>
+            </w:r>
+          </w:p>
+          <w:p>
+            <w:pPr>
+              <w:pStyle w:val="NormalWeb"/>
+              <w:shd w:val="clear" w:color="auto" w:fill="FFFFFF"/>
+            </w:pPr>
+            <w:r>
+              <w:rPr>
+                <w:rFonts w:ascii="Arial" w:hAnsi="Arial" w:cs="Arial"/>
+                <w:color w:val="E02321"/>
+                <w:sz w:val="36"/>
+                <w:szCs w:val="36"/>
+              </w:rPr>
+              <w:t xml:space="preserve">https://aws.amazon.com/documentation/iot </w:t>
+            </w:r>
+          </w:p>
+          <w:p>
+            <w:pPr>
+              <w:pStyle w:val="NormalWeb"/>
+              <w:shd w:val="clear" w:color="auto" w:fill="FFFFFF"/>
+            </w:pPr>
+            <w:r>
+              <w:rPr>
+                <w:rFonts w:ascii="Arial,Bold" w:hAnsi="Arial,Bold"/>
+                <w:color w:val="565656"/>
+                <w:sz w:val="36"/>
+                <w:szCs w:val="36"/>
+              </w:rPr>
+              <w:t xml:space="preserve">AWS </w:t>
+            </w:r>
+            <w:proofErr w:type="spellStart"/>
+            <w:r>
+              <w:rPr>
+                <w:rFonts w:ascii="Arial,Bold" w:hAnsi="Arial,Bold"/>
+                <w:color w:val="565656"/>
+                <w:sz w:val="36"/>
+                <w:szCs w:val="36"/>
+              </w:rPr>
+              <w:t>IoT</w:t>
+            </w:r>
+            <w:proofErr w:type="spellEnd"/>
+            <w:r>
+              <w:rPr>
+                <w:rFonts w:ascii="Arial,Bold" w:hAnsi="Arial,Bold"/>
+                <w:color w:val="565656"/>
+                <w:sz w:val="36"/>
+                <w:szCs w:val="36"/>
+              </w:rPr>
+              <w:t xml:space="preserve"> Developer Guide </w:t>
+            </w:r>
+          </w:p>
+          <w:p>
+            <w:pPr>
+              <w:pStyle w:val="NormalWeb"/>
+              <w:shd w:val="clear" w:color="auto" w:fill="FFFFFF"/>
+            </w:pPr>
+            <w:r>
+              <w:rPr>
+                <w:rFonts w:ascii="Arial" w:hAnsi="Arial" w:cs="Arial"/>
+                <w:color w:val="E02321"/>
+                <w:sz w:val="36"/>
+                <w:szCs w:val="36"/>
+              </w:rPr>
+              <w:t xml:space="preserve">https://docs.aws.amazon.com/iot/latest/developerguide </w:t>
+            </w:r>
+          </w:p>
+          <w:p>
+            <w:pPr>
+              <w:pStyle w:val="NormalWeb"/>
+              <w:shd w:val="clear" w:color="auto" w:fill="FFFFFF"/>
+            </w:pPr>
+            <w:r>
+              <w:rPr>
+                <w:rFonts w:ascii="Arial,Bold" w:hAnsi="Arial,Bold"/>
+                <w:color w:val="565656"/>
+                <w:sz w:val="36"/>
+                <w:szCs w:val="36"/>
+              </w:rPr>
+              <w:lastRenderedPageBreak/>
+              <w:t xml:space="preserve">AWS CLI Tool Installation </w:t>
+            </w:r>
+          </w:p>
+          <w:p>
+            <w:pPr>
+              <w:pStyle w:val="NormalWeb"/>
+              <w:shd w:val="clear" w:color="auto" w:fill="FFFFFF"/>
+            </w:pPr>
+            <w:r>
+              <w:rPr>
+                <w:rFonts w:ascii="Arial" w:hAnsi="Arial" w:cs="Arial"/>
+                <w:color w:val="E02321"/>
+                <w:sz w:val="36"/>
+                <w:szCs w:val="36"/>
+              </w:rPr>
+              <w:t xml:space="preserve">http://docs.aws.amazon.com/cli/latest/userguide/installing.html </w:t>
+            </w:r>
+          </w:p>
+          <w:p>
+            <w:pPr>
+              <w:pStyle w:val="NormalWeb"/>
+              <w:shd w:val="clear" w:color="auto" w:fill="FFFFFF"/>
+            </w:pPr>
+            <w:r>
+              <w:rPr>
+                <w:rFonts w:ascii="Arial" w:hAnsi="Arial" w:cs="Arial"/>
+                <w:color w:val="E02321"/>
+                <w:sz w:val="32"/>
+                <w:szCs w:val="32"/>
+              </w:rPr>
+              <w:t xml:space="preserve">https://github.com/CloudConnectKits </w:t>
+            </w:r>
+          </w:p>
+          <w:p>
+            <w:pPr>
+              <w:pStyle w:val="NormalWeb"/>
+              <w:shd w:val="clear" w:color="auto" w:fill="FFFFFF"/>
+            </w:pPr>
+            <w:r>
+              <w:rPr>
+                <w:rFonts w:ascii="Arial,Bold" w:hAnsi="Arial,Bold"/>
+                <w:color w:val="565656"/>
+                <w:sz w:val="32"/>
+                <w:szCs w:val="32"/>
+              </w:rPr>
+              <w:t xml:space="preserve">AWS </w:t>
+            </w:r>
+            <w:proofErr w:type="spellStart"/>
+            <w:r>
+              <w:rPr>
+                <w:rFonts w:ascii="Arial,Bold" w:hAnsi="Arial,Bold"/>
+                <w:color w:val="565656"/>
+                <w:sz w:val="32"/>
+                <w:szCs w:val="32"/>
+              </w:rPr>
+              <w:t>IoT</w:t>
+            </w:r>
+            <w:proofErr w:type="spellEnd"/>
+            <w:r>
+              <w:rPr>
+                <w:rFonts w:ascii="Arial,Bold" w:hAnsi="Arial,Bold"/>
+                <w:color w:val="565656"/>
+                <w:sz w:val="32"/>
+                <w:szCs w:val="32"/>
+              </w:rPr>
+              <w:t xml:space="preserve"> and Other Discussion Forums </w:t>
+            </w:r>
+          </w:p>
+          <w:p>
+            <w:pPr>
+              <w:pStyle w:val="NormalWeb"/>
+              <w:shd w:val="clear" w:color="auto" w:fill="FFFFFF"/>
+            </w:pPr>
+            <w:r>
+              <w:rPr>
+                <w:rFonts w:ascii="Arial" w:hAnsi="Arial" w:cs="Arial"/>
+                <w:color w:val="E02321"/>
+                <w:sz w:val="32"/>
+                <w:szCs w:val="32"/>
+              </w:rPr>
+              <w:t xml:space="preserve">https://forums.aws.amazon.com/forum.jspa?forumID=210 https://forums.aws.amazon.com </w:t>
+            </w:r>
+          </w:p>
+          <w:p>
+            <w:pPr>
+              <w:rPr>
+                <w:color w:val="128CB5"/>
+              </w:rPr>
+            </w:pPr>
+            <w:bookmarkStart w:id="0" w:name="_GoBack"/>
+            <w:bookmarkEnd w:id="0"/>
+          </w:p>
+        </w:tc>
+      </w:tr>
+    </w:tbl>
     <w:p>
       <w:pPr>
         <w:rPr>
@@ -1221,16 +2334,12 @@
           <w:szCs w:val="26"/>
         </w:rPr>
       </w:pPr>
-      <w:r>
-        <w:br w:type="page"/>
-      </w:r>
     </w:p>
     <w:p>
       <w:pPr>
         <w:pStyle w:val="Heading2"/>
       </w:pPr>
       <w:r>
-        <w:lastRenderedPageBreak/>
         <w:t>Known Errata + Enhancements + Comments</w:t>
       </w:r>
     </w:p>
@@ -1251,7 +2360,7 @@
     </w:p>
     <w:p/>
     <w:sectPr>
-      <w:footerReference w:type="default" r:id="rId11"/>
+      <w:footerReference w:type="default" r:id="rId43"/>
       <w:pgSz w:w="12240" w:h="15840"/>
       <w:pgMar w:top="1440" w:right="1440" w:bottom="1440" w:left="1440" w:header="720" w:footer="720" w:gutter="0"/>
       <w:cols w:space="720"/>
@@ -1337,7 +2446,7 @@
                 <w:bCs/>
                 <w:noProof/>
               </w:rPr>
-              <w:t>3</w:t>
+              <w:t>4</w:t>
             </w:r>
             <w:r>
               <w:rPr>
@@ -1376,7 +2485,7 @@
                 <w:bCs/>
                 <w:noProof/>
               </w:rPr>
-              <w:t>4</w:t>
+              <w:t>5</w:t>
             </w:r>
             <w:r>
               <w:rPr>
@@ -4396,7 +5505,7 @@
   <w:style w:type="paragraph" w:default="1" w:styleId="Normal">
     <w:name w:val="Normal"/>
     <w:qFormat/>
-    <w:rsid w:val="004603C8"/>
+    <w:rsid w:val="008B6C3E"/>
     <w:pPr>
       <w:spacing w:after="0" w:line="240" w:lineRule="auto"/>
     </w:pPr>
@@ -4523,7 +5632,7 @@
     <w:uiPriority w:val="1"/>
     <w:semiHidden/>
     <w:unhideWhenUsed/>
-    <w:rsid w:val="004603C8"/>
+    <w:rsid w:val="008B6C3E"/>
   </w:style>
   <w:style w:type="table" w:default="1" w:styleId="TableNormal">
     <w:name w:val="Normal Table"/>
@@ -4545,7 +5654,7 @@
     <w:uiPriority w:val="99"/>
     <w:semiHidden/>
     <w:unhideWhenUsed/>
-    <w:rsid w:val="004603C8"/>
+    <w:rsid w:val="008B6C3E"/>
   </w:style>
   <w:style w:type="paragraph" w:styleId="ListParagraph">
     <w:name w:val="List Paragraph"/>
@@ -5060,6 +6169,20 @@
       <w:u w:val="single"/>
     </w:rPr>
   </w:style>
+  <w:style w:type="paragraph" w:styleId="NormalWeb">
+    <w:name w:val="Normal (Web)"/>
+    <w:basedOn w:val="Normal"/>
+    <w:uiPriority w:val="99"/>
+    <w:semiHidden/>
+    <w:unhideWhenUsed/>
+    <w:rsid w:val="00E05F80"/>
+    <w:pPr>
+      <w:spacing w:before="100" w:beforeAutospacing="1" w:after="100" w:afterAutospacing="1"/>
+    </w:pPr>
+    <w:rPr>
+      <w:rFonts w:ascii="Times New Roman" w:hAnsi="Times New Roman" w:cs="Times New Roman"/>
+    </w:rPr>
+  </w:style>
 </w:styles>
 </file>
 
@@ -5329,7 +6452,7 @@
 </file>
 
 <file path=customXml/itemProps1.xml><?xml version="1.0" encoding="utf-8"?>
-<ds:datastoreItem xmlns:ds="http://schemas.openxmlformats.org/officeDocument/2006/customXml" ds:itemID="{3EDF179D-D591-AB48-B391-7FC0019F2F36}">
+<ds:datastoreItem xmlns:ds="http://schemas.openxmlformats.org/officeDocument/2006/customXml" ds:itemID="{FA323004-3DAA-964F-BE24-8BCD89EF0BDE}">
   <ds:schemaRefs>
     <ds:schemaRef ds:uri="http://schemas.openxmlformats.org/officeDocument/2006/bibliography"/>
   </ds:schemaRefs>

</xml_diff>